<commit_message>
PROGRAMMING: AI4 material release.
This also hit AI3 but it should be unchanged
</commit_message>
<xml_diff>
--- a/assignments/Digital Solutions/2022_Semester1_DigitalTechnolgy_DigitalSolutions_EvidenceGuide_AI3.docx
+++ b/assignments/Digital Solutions/2022_Semester1_DigitalTechnolgy_DigitalSolutions_EvidenceGuide_AI3.docx
@@ -11519,7 +11519,7 @@
     </w:lvl>
   </w:abstractNum>
   <w:abstractNum w:abstractNumId="4" w15:restartNumberingAfterBreak="0">
-    <w:nsid w:val="007CD3E5"/>
+    <w:nsid w:val="00CD9BC4"/>
     <w:multiLevelType w:val="hybridMultilevel"/>
     <w:tmpl w:val="5AAA93E6"/>
     <w:lvl w:ilvl="0" w:tplc="69F2F9BC">
@@ -11631,7 +11631,7 @@
     </w:lvl>
   </w:abstractNum>
   <w:abstractNum w:abstractNumId="5" w15:restartNumberingAfterBreak="0">
-    <w:nsid w:val="00E78CE1"/>
+    <w:nsid w:val="04C9DE0E"/>
     <w:multiLevelType w:val="multilevel"/>
     <w:tmpl w:val="56E4DCD0"/>
     <w:lvl w:ilvl="0">
@@ -11771,7 +11771,7 @@
     </w:lvl>
   </w:abstractNum>
   <w:abstractNum w:abstractNumId="5" w15:restartNumberingAfterBreak="0">
-    <w:nsid w:val="03FE6D39"/>
+    <w:nsid w:val="02A868C0"/>
     <w:multiLevelType w:val="hybridMultilevel"/>
     <w:tmpl w:val="9418E4E0"/>
     <w:lvl w:ilvl="0" w:tplc="0C090001">
@@ -11884,7 +11884,7 @@
     </w:lvl>
   </w:abstractNum>
   <w:abstractNum w:abstractNumId="5" w15:restartNumberingAfterBreak="0">
-    <w:nsid w:val="035CB523"/>
+    <w:nsid w:val="0145F1CF"/>
     <w:multiLevelType w:val="hybridMultilevel"/>
     <w:tmpl w:val="71402DDA"/>
     <w:lvl w:ilvl="0" w:tplc="0C090001">
@@ -11997,7 +11997,7 @@
     </w:lvl>
   </w:abstractNum>
   <w:abstractNum w:abstractNumId="5" w15:restartNumberingAfterBreak="0">
-    <w:nsid w:val="03741BF6"/>
+    <w:nsid w:val="05318C82"/>
     <w:multiLevelType w:val="hybridMultilevel"/>
     <w:tmpl w:val="1452F35E"/>
     <w:lvl w:ilvl="0" w:tplc="0C090001">
@@ -12110,7 +12110,7 @@
     </w:lvl>
   </w:abstractNum>
   <w:abstractNum w:abstractNumId="5" w15:restartNumberingAfterBreak="0">
-    <w:nsid w:val="0301C5BF"/>
+    <w:nsid w:val="05849FC2"/>
     <w:multiLevelType w:val="hybridMultilevel"/>
     <w:tmpl w:val="BF664856"/>
     <w:lvl w:ilvl="0" w:tplc="0C090001">

</xml_diff>

<commit_message>
PROGRAMMING: updated for better alignment between units and a marking summary checkover.
</commit_message>
<xml_diff>
--- a/assignments/Digital Solutions/2022_Semester1_DigitalTechnolgy_DigitalSolutions_EvidenceGuide_AI3.docx
+++ b/assignments/Digital Solutions/2022_Semester1_DigitalTechnolgy_DigitalSolutions_EvidenceGuide_AI3.docx
@@ -11519,7 +11519,7 @@
     </w:lvl>
   </w:abstractNum>
   <w:abstractNum w:abstractNumId="4" w15:restartNumberingAfterBreak="0">
-    <w:nsid w:val="00CD9BC4"/>
+    <w:nsid w:val="0220B98A"/>
     <w:multiLevelType w:val="hybridMultilevel"/>
     <w:tmpl w:val="5AAA93E6"/>
     <w:lvl w:ilvl="0" w:tplc="69F2F9BC">
@@ -11631,7 +11631,7 @@
     </w:lvl>
   </w:abstractNum>
   <w:abstractNum w:abstractNumId="5" w15:restartNumberingAfterBreak="0">
-    <w:nsid w:val="04C9DE0E"/>
+    <w:nsid w:val="0009A66F"/>
     <w:multiLevelType w:val="multilevel"/>
     <w:tmpl w:val="56E4DCD0"/>
     <w:lvl w:ilvl="0">
@@ -11771,7 +11771,7 @@
     </w:lvl>
   </w:abstractNum>
   <w:abstractNum w:abstractNumId="5" w15:restartNumberingAfterBreak="0">
-    <w:nsid w:val="02A868C0"/>
+    <w:nsid w:val="004C3EE5"/>
     <w:multiLevelType w:val="hybridMultilevel"/>
     <w:tmpl w:val="9418E4E0"/>
     <w:lvl w:ilvl="0" w:tplc="0C090001">
@@ -11884,7 +11884,7 @@
     </w:lvl>
   </w:abstractNum>
   <w:abstractNum w:abstractNumId="5" w15:restartNumberingAfterBreak="0">
-    <w:nsid w:val="0145F1CF"/>
+    <w:nsid w:val="0385B312"/>
     <w:multiLevelType w:val="hybridMultilevel"/>
     <w:tmpl w:val="71402DDA"/>
     <w:lvl w:ilvl="0" w:tplc="0C090001">
@@ -11997,7 +11997,7 @@
     </w:lvl>
   </w:abstractNum>
   <w:abstractNum w:abstractNumId="5" w15:restartNumberingAfterBreak="0">
-    <w:nsid w:val="05318C82"/>
+    <w:nsid w:val="04ADA8E1"/>
     <w:multiLevelType w:val="hybridMultilevel"/>
     <w:tmpl w:val="1452F35E"/>
     <w:lvl w:ilvl="0" w:tplc="0C090001">
@@ -12110,7 +12110,7 @@
     </w:lvl>
   </w:abstractNum>
   <w:abstractNum w:abstractNumId="5" w15:restartNumberingAfterBreak="0">
-    <w:nsid w:val="05849FC2"/>
+    <w:nsid w:val="03C63853"/>
     <w:multiLevelType w:val="hybridMultilevel"/>
     <w:tmpl w:val="BF664856"/>
     <w:lvl w:ilvl="0" w:tplc="0C090001">

</xml_diff>

<commit_message>
PROGRAMMING: updated AI4 task
Removed second presentation from task.
</commit_message>
<xml_diff>
--- a/assignments/Digital Solutions/2022_Semester1_DigitalTechnolgy_DigitalSolutions_EvidenceGuide_AI3.docx
+++ b/assignments/Digital Solutions/2022_Semester1_DigitalTechnolgy_DigitalSolutions_EvidenceGuide_AI3.docx
@@ -11519,7 +11519,7 @@
     </w:lvl>
   </w:abstractNum>
   <w:abstractNum w:abstractNumId="4" w15:restartNumberingAfterBreak="0">
-    <w:nsid w:val="0220B98A"/>
+    <w:nsid w:val="03D0B48C"/>
     <w:multiLevelType w:val="hybridMultilevel"/>
     <w:tmpl w:val="5AAA93E6"/>
     <w:lvl w:ilvl="0" w:tplc="69F2F9BC">
@@ -11631,7 +11631,7 @@
     </w:lvl>
   </w:abstractNum>
   <w:abstractNum w:abstractNumId="5" w15:restartNumberingAfterBreak="0">
-    <w:nsid w:val="0009A66F"/>
+    <w:nsid w:val="0131A753"/>
     <w:multiLevelType w:val="multilevel"/>
     <w:tmpl w:val="56E4DCD0"/>
     <w:lvl w:ilvl="0">
@@ -11771,7 +11771,7 @@
     </w:lvl>
   </w:abstractNum>
   <w:abstractNum w:abstractNumId="5" w15:restartNumberingAfterBreak="0">
-    <w:nsid w:val="004C3EE5"/>
+    <w:nsid w:val="01D84886"/>
     <w:multiLevelType w:val="hybridMultilevel"/>
     <w:tmpl w:val="9418E4E0"/>
     <w:lvl w:ilvl="0" w:tplc="0C090001">
@@ -11884,7 +11884,7 @@
     </w:lvl>
   </w:abstractNum>
   <w:abstractNum w:abstractNumId="5" w15:restartNumberingAfterBreak="0">
-    <w:nsid w:val="0385B312"/>
+    <w:nsid w:val="05E15EDF"/>
     <w:multiLevelType w:val="hybridMultilevel"/>
     <w:tmpl w:val="71402DDA"/>
     <w:lvl w:ilvl="0" w:tplc="0C090001">
@@ -11997,7 +11997,7 @@
     </w:lvl>
   </w:abstractNum>
   <w:abstractNum w:abstractNumId="5" w15:restartNumberingAfterBreak="0">
-    <w:nsid w:val="04ADA8E1"/>
+    <w:nsid w:val="0282BF7E"/>
     <w:multiLevelType w:val="hybridMultilevel"/>
     <w:tmpl w:val="1452F35E"/>
     <w:lvl w:ilvl="0" w:tplc="0C090001">
@@ -12110,7 +12110,7 @@
     </w:lvl>
   </w:abstractNum>
   <w:abstractNum w:abstractNumId="5" w15:restartNumberingAfterBreak="0">
-    <w:nsid w:val="03C63853"/>
+    <w:nsid w:val="030D7A26"/>
     <w:multiLevelType w:val="hybridMultilevel"/>
     <w:tmpl w:val="BF664856"/>
     <w:lvl w:ilvl="0" w:tplc="0C090001">

</xml_diff>